<commit_message>
Creacion de la ventana del grafo
</commit_message>
<xml_diff>
--- a/Unidad II/III PAC/AED-0700-ProyectoNo2/Algoritms/Listado de algoritmos.docx
+++ b/Unidad II/III PAC/AED-0700-ProyectoNo2/Algoritms/Listado de algoritmos.docx
@@ -22,8 +22,6 @@
       <w:r>
         <w:t>Leer archivo de disco duro (JSON).</w:t>
       </w:r>
-      <w:bookmarkStart w:id="0" w:name="_GoBack"/>
-      <w:bookmarkEnd w:id="0"/>
     </w:p>
     <w:p>
       <w:pPr>
@@ -76,10 +74,7 @@
         <w:spacing w:line="276" w:lineRule="auto"/>
       </w:pPr>
       <w:r>
-        <w:t xml:space="preserve">Actualizar </w:t>
-      </w:r>
-      <w:r>
-        <w:t>(archivo o carpeta sobre el grafo).</w:t>
+        <w:t>Actualizar (archivo o carpeta sobre el grafo).</w:t>
       </w:r>
     </w:p>
     <w:p>
@@ -92,10 +87,7 @@
         <w:spacing w:line="276" w:lineRule="auto"/>
       </w:pPr>
       <w:r>
-        <w:t xml:space="preserve">Eliminar </w:t>
-      </w:r>
-      <w:r>
-        <w:t>(archivo o carpeta sobre el grafo).</w:t>
+        <w:t>Eliminar (archivo o carpeta sobre el grafo).</w:t>
       </w:r>
     </w:p>
     <w:p>
@@ -168,6 +160,24 @@
       <w:r>
         <w:t>.</w:t>
       </w:r>
+    </w:p>
+    <w:p>
+      <w:pPr>
+        <w:pStyle w:val="Prrafodelista"/>
+        <w:numPr>
+          <w:ilvl w:val="0"/>
+          <w:numId w:val="1"/>
+        </w:numPr>
+        <w:spacing w:line="276" w:lineRule="auto"/>
+      </w:pPr>
+      <w:r>
+        <w:t>Balanceo del grafo</w:t>
+      </w:r>
+      <w:r>
+        <w:t>.</w:t>
+      </w:r>
+      <w:bookmarkStart w:id="0" w:name="_GoBack"/>
+      <w:bookmarkEnd w:id="0"/>
     </w:p>
     <w:sectPr>
       <w:pgSz w:w="11900" w:h="16840"/>

</xml_diff>